<commit_message>
R17 & R18 Done
</commit_message>
<xml_diff>
--- a/reports/C2/Student #3/03 - Requirements - Student #3.docx
+++ b/reports/C2/Student #3/03 - Requirements - Student #3.docx
@@ -5,6 +5,7 @@
     <w:p>
       <w:pPr>
         <w:pStyle w:val="Ttulo1"/>
+        <w:ind w:left="708" w:hanging="708"/>
       </w:pPr>
       <w:r>
         <w:t>Requirements – Student #</w:t>
@@ -789,6 +790,7 @@
     <w:p>
       <w:pPr>
         <w:pStyle w:val="Ttulo2"/>
+        <w:ind w:left="708" w:hanging="708"/>
       </w:pPr>
       <w:r>
         <w:t>Testing requirements</w:t>
@@ -1527,21 +1529,25 @@
       <w:r>
         <w:t>accounts with credentials “</w:t>
       </w:r>
+      <w:proofErr w:type="spellStart"/>
       <w:r>
         <w:rPr>
           <w:b/>
         </w:rPr>
         <w:t>memberX</w:t>
       </w:r>
+      <w:proofErr w:type="spellEnd"/>
       <w:r>
         <w:t>/</w:t>
       </w:r>
+      <w:proofErr w:type="spellStart"/>
       <w:r>
         <w:rPr>
           <w:b/>
         </w:rPr>
         <w:t>memberX</w:t>
       </w:r>
+      <w:proofErr w:type="spellEnd"/>
       <w:r>
         <w:t xml:space="preserve">” </w:t>
       </w:r>
@@ -1992,24 +1998,66 @@
         <w:rPr>
           <w:lang w:val="es-ES"/>
         </w:rPr>
-        <w:t>Es posible asignar un f</w:t>
-      </w:r>
+        <w:t xml:space="preserve">Es posible asignar un </w:t>
+      </w:r>
+      <w:proofErr w:type="spellStart"/>
       <w:r>
         <w:rPr>
           <w:lang w:val="es-ES"/>
         </w:rPr>
-        <w:t>light assignment a otro member mediante POST hacking. Para ello, solo hay que modificar el selector que se encuentra en modo lectura y el input asociado a este campo. Debería haberse comprobado que este campo no pudiera modificarse.</w:t>
+        <w:t>f</w:t>
       </w:r>
       <w:r>
         <w:rPr>
           <w:lang w:val="es-ES"/>
         </w:rPr>
+        <w:t>light</w:t>
+      </w:r>
+      <w:proofErr w:type="spellEnd"/>
+      <w:r>
+        <w:rPr>
+          <w:lang w:val="es-ES"/>
+        </w:rPr>
         <w:t xml:space="preserve"> </w:t>
       </w:r>
+      <w:proofErr w:type="spellStart"/>
       <w:r>
         <w:rPr>
           <w:lang w:val="es-ES"/>
         </w:rPr>
+        <w:t>assignment</w:t>
+      </w:r>
+      <w:proofErr w:type="spellEnd"/>
+      <w:r>
+        <w:rPr>
+          <w:lang w:val="es-ES"/>
+        </w:rPr>
+        <w:t xml:space="preserve"> a otro </w:t>
+      </w:r>
+      <w:proofErr w:type="spellStart"/>
+      <w:r>
+        <w:rPr>
+          <w:lang w:val="es-ES"/>
+        </w:rPr>
+        <w:t>member</w:t>
+      </w:r>
+      <w:proofErr w:type="spellEnd"/>
+      <w:r>
+        <w:rPr>
+          <w:lang w:val="es-ES"/>
+        </w:rPr>
+        <w:t xml:space="preserve"> mediante POST hacking. Para ello, solo hay que modificar el selector que se encuentra en modo lectura y el input asociado a este campo. Debería haberse comprobado que este campo no pudiera modificarse.</w:t>
+      </w:r>
+      <w:r>
+        <w:rPr>
+          <w:lang w:val="es-ES"/>
+        </w:rPr>
+        <w:t xml:space="preserve"> </w:t>
+      </w:r>
+      <w:r>
+        <w:rPr>
+          <w:lang w:val="es-ES"/>
+        </w:rPr>
         <w:t>E</w:t>
       </w:r>
       <w:r>
@@ -2028,7 +2076,35 @@
         <w:rPr>
           <w:lang w:val="es-ES"/>
         </w:rPr>
-        <w:t>Existen assignments con status como pending publicados.</w:t>
+        <w:t xml:space="preserve">Existen </w:t>
+      </w:r>
+      <w:proofErr w:type="spellStart"/>
+      <w:r>
+        <w:rPr>
+          <w:lang w:val="es-ES"/>
+        </w:rPr>
+        <w:t>assignments</w:t>
+      </w:r>
+      <w:proofErr w:type="spellEnd"/>
+      <w:r>
+        <w:rPr>
+          <w:lang w:val="es-ES"/>
+        </w:rPr>
+        <w:t xml:space="preserve"> con status como </w:t>
+      </w:r>
+      <w:proofErr w:type="spellStart"/>
+      <w:r>
+        <w:rPr>
+          <w:lang w:val="es-ES"/>
+        </w:rPr>
+        <w:t>pending</w:t>
+      </w:r>
+      <w:proofErr w:type="spellEnd"/>
+      <w:r>
+        <w:rPr>
+          <w:lang w:val="es-ES"/>
+        </w:rPr>
+        <w:t xml:space="preserve"> publicados.</w:t>
       </w:r>
     </w:p>
     <w:p>
@@ -2050,7 +2126,21 @@
         <w:rPr>
           <w:lang w:val="es-ES"/>
         </w:rPr>
-        <w:t>He eliminado del formulario el campo que indicaba memberId tal como me recomendó. Dado que se trataba de un campo de solo lectura que no aportaba información relevante al usuario.</w:t>
+        <w:t xml:space="preserve">He eliminado del formulario el campo que indicaba </w:t>
+      </w:r>
+      <w:proofErr w:type="spellStart"/>
+      <w:r>
+        <w:rPr>
+          <w:lang w:val="es-ES"/>
+        </w:rPr>
+        <w:t>memberId</w:t>
+      </w:r>
+      <w:proofErr w:type="spellEnd"/>
+      <w:r>
+        <w:rPr>
+          <w:lang w:val="es-ES"/>
+        </w:rPr>
+        <w:t xml:space="preserve"> tal como me recomendó. Dado que se trataba de un campo de solo lectura que no aportaba información relevante al usuario.</w:t>
       </w:r>
     </w:p>
     <w:p>
@@ -2064,7 +2154,21 @@
         <w:rPr>
           <w:lang w:val="es-ES"/>
         </w:rPr>
-        <w:t>He revisado los datos existente en los csv y han sido modificados aquellos que contenían datos inválidos.</w:t>
+        <w:t xml:space="preserve">He revisado los datos existente en los </w:t>
+      </w:r>
+      <w:proofErr w:type="spellStart"/>
+      <w:r>
+        <w:rPr>
+          <w:lang w:val="es-ES"/>
+        </w:rPr>
+        <w:t>csv</w:t>
+      </w:r>
+      <w:proofErr w:type="spellEnd"/>
+      <w:r>
+        <w:rPr>
+          <w:lang w:val="es-ES"/>
+        </w:rPr>
+        <w:t xml:space="preserve"> y han sido modificados aquellos que contenían datos inválidos.</w:t>
       </w:r>
     </w:p>
     <w:p>
@@ -3168,7 +3272,13 @@
         </w:sdtPr>
         <w:sdtContent>
           <w:r>
-            <w:t xml:space="preserve">    </w:t>
+            <w:t xml:space="preserve">  </w:t>
+          </w:r>
+          <w:r>
+            <w:t>x</w:t>
+          </w:r>
+          <w:r>
+            <w:t xml:space="preserve">  </w:t>
           </w:r>
         </w:sdtContent>
       </w:sdt>
@@ -3233,7 +3343,13 @@
         </w:sdtPr>
         <w:sdtContent>
           <w:r>
-            <w:t xml:space="preserve">    </w:t>
+            <w:t xml:space="preserve">  </w:t>
+          </w:r>
+          <w:r>
+            <w:t>x</w:t>
+          </w:r>
+          <w:r>
+            <w:t xml:space="preserve">  </w:t>
           </w:r>
         </w:sdtContent>
       </w:sdt>
@@ -7675,6 +7791,7 @@
     <w:rsid w:val="00BE6430"/>
     <w:rsid w:val="00C42E76"/>
     <w:rsid w:val="00C63AB0"/>
+    <w:rsid w:val="00C94114"/>
     <w:rsid w:val="00CB6AAD"/>
     <w:rsid w:val="00D4788A"/>
     <w:rsid w:val="00D72CB9"/>
@@ -7688,6 +7805,7 @@
     <w:rsid w:val="00ED34A4"/>
     <w:rsid w:val="00EF08F9"/>
     <w:rsid w:val="00EF214B"/>
+    <w:rsid w:val="00F36789"/>
     <w:rsid w:val="00F57527"/>
     <w:rsid w:val="00F64E54"/>
     <w:rsid w:val="00FA7306"/>

</xml_diff>